<commit_message>
Added modified styles and fixed multilevel list
</commit_message>
<xml_diff>
--- a/Empty.docx
+++ b/Empty.docx
@@ -4,6 +4,80 @@
   <w:body>
     <w:p>
       <w:pPr>
+        <w:pStyle w:val="Heading1"/>
+        <w:rPr>
+          <w:lang w:val="en-US"/>
+        </w:rPr>
+      </w:pPr>
+      <w:r>
+        <w:rPr>
+          <w:lang w:val="en-US"/>
+        </w:rPr>
+        <w:t>Heading1</w:t>
+      </w:r>
+    </w:p>
+    <w:p>
+      <w:pPr>
+        <w:pStyle w:val="Heading2"/>
+        <w:rPr>
+          <w:lang w:val="en-US"/>
+        </w:rPr>
+      </w:pPr>
+      <w:r>
+        <w:rPr>
+          <w:lang w:val="en-US"/>
+        </w:rPr>
+        <w:t>Heading2</w:t>
+      </w:r>
+    </w:p>
+    <w:p>
+      <w:pPr>
+        <w:pStyle w:val="Heading3"/>
+      </w:pPr>
+      <w:r>
+        <w:rPr>
+          <w:lang w:val="en-US"/>
+        </w:rPr>
+        <w:t>Heading 3</w:t>
+      </w:r>
+    </w:p>
+    <w:p>
+      <w:pPr>
+        <w:pStyle w:val="Heading4"/>
+        <w:rPr>
+          <w:lang w:val="en-US"/>
+        </w:rPr>
+      </w:pPr>
+      <w:r>
+        <w:rPr>
+          <w:lang w:val="en-US"/>
+        </w:rPr>
+        <w:t>Heading4</w:t>
+      </w:r>
+    </w:p>
+    <w:p>
+      <w:pPr>
+        <w:pStyle w:val="Heading5"/>
+        <w:rPr>
+          <w:lang w:val="en-US"/>
+        </w:rPr>
+      </w:pPr>
+      <w:r>
+        <w:rPr>
+          <w:lang w:val="en-US"/>
+        </w:rPr>
+        <w:t>Heading 5</w:t>
+      </w:r>
+    </w:p>
+    <w:p>
+      <w:pPr>
+        <w:rPr>
+          <w:lang w:val="en-US"/>
+        </w:rPr>
+      </w:pPr>
+    </w:p>
+    <w:p>
+      <w:pPr>
         <w:pStyle w:val="NoSpacing"/>
         <w:rPr>
           <w:lang w:val="en-US"/>
@@ -13,12 +87,18 @@
         <w:rPr>
           <w:lang w:val="en-US"/>
         </w:rPr>
-        <w:t>Header no spacing</w:t>
+        <w:t>NoSpacing style</w:t>
       </w:r>
     </w:p>
     <w:p>
       <w:pPr>
-        <w:pStyle w:val="Heading1"/>
+        <w:rPr>
+          <w:lang w:val="en-US"/>
+        </w:rPr>
+      </w:pPr>
+    </w:p>
+    <w:p>
+      <w:pPr>
         <w:rPr>
           <w:lang w:val="en-US"/>
         </w:rPr>
@@ -27,63 +107,7 @@
         <w:rPr>
           <w:lang w:val="en-US"/>
         </w:rPr>
-        <w:t>Header 1</w:t>
-      </w:r>
-    </w:p>
-    <w:p>
-      <w:pPr>
-        <w:pStyle w:val="Heading2"/>
-        <w:rPr>
-          <w:lang w:val="en-US"/>
-        </w:rPr>
-      </w:pPr>
-      <w:r>
-        <w:rPr>
-          <w:lang w:val="en-US"/>
-        </w:rPr>
-        <w:t>Header 2</w:t>
-      </w:r>
-    </w:p>
-    <w:p>
-      <w:pPr>
-        <w:pStyle w:val="Heading3"/>
-        <w:rPr>
-          <w:lang w:val="en-US"/>
-        </w:rPr>
-      </w:pPr>
-      <w:r>
-        <w:rPr>
-          <w:lang w:val="en-US"/>
-        </w:rPr>
-        <w:t>Header 3</w:t>
-      </w:r>
-    </w:p>
-    <w:p>
-      <w:pPr>
-        <w:pStyle w:val="Heading4"/>
-        <w:rPr>
-          <w:lang w:val="en-US"/>
-        </w:rPr>
-      </w:pPr>
-      <w:r>
-        <w:rPr>
-          <w:lang w:val="en-US"/>
-        </w:rPr>
-        <w:t>Header 4</w:t>
-      </w:r>
-    </w:p>
-    <w:p>
-      <w:pPr>
-        <w:pStyle w:val="Heading5"/>
-        <w:rPr>
-          <w:lang w:val="en-US"/>
-        </w:rPr>
-      </w:pPr>
-      <w:r>
-        <w:rPr>
-          <w:lang w:val="en-US"/>
-        </w:rPr>
-        <w:t>Header 5</w:t>
+        <w:t>Normal style</w:t>
       </w:r>
       <w:bookmarkStart w:id="0" w:name="_GoBack"/>
       <w:bookmarkEnd w:id="0"/>
@@ -96,6 +120,186 @@
     </w:sectPr>
   </w:body>
 </w:document>
+</file>
+
+<file path=word/endnotes.xml><?xml version="1.0" encoding="utf-8"?>
+<w:endnotes xmlns:wpc="http://schemas.microsoft.com/office/word/2010/wordprocessingCanvas" xmlns:cx="http://schemas.microsoft.com/office/drawing/2014/chartex" xmlns:cx1="http://schemas.microsoft.com/office/drawing/2015/9/8/chartex" xmlns:mc="http://schemas.openxmlformats.org/markup-compatibility/2006" xmlns:o="urn:schemas-microsoft-com:office:office" xmlns:r="http://schemas.openxmlformats.org/officeDocument/2006/relationships" xmlns:m="http://schemas.openxmlformats.org/officeDocument/2006/math" xmlns:v="urn:schemas-microsoft-com:vml" xmlns:wp14="http://schemas.microsoft.com/office/word/2010/wordprocessingDrawing" xmlns:wp="http://schemas.openxmlformats.org/drawingml/2006/wordprocessingDrawing" xmlns:w10="urn:schemas-microsoft-com:office:word" xmlns:w="http://schemas.openxmlformats.org/wordprocessingml/2006/main" xmlns:w14="http://schemas.microsoft.com/office/word/2010/wordml" xmlns:w15="http://schemas.microsoft.com/office/word/2012/wordml" xmlns:w16se="http://schemas.microsoft.com/office/word/2015/wordml/symex" xmlns:wpg="http://schemas.microsoft.com/office/word/2010/wordprocessingGroup" xmlns:wpi="http://schemas.microsoft.com/office/word/2010/wordprocessingInk" xmlns:wne="http://schemas.microsoft.com/office/word/2006/wordml" xmlns:wps="http://schemas.microsoft.com/office/word/2010/wordprocessingShape" mc:Ignorable="w14 w15 w16se wp14">
+  <w:endnote w:type="separator" w:id="-1">
+    <w:p>
+      <w:pPr>
+        <w:spacing w:after="0" w:line="240" w:lineRule="auto"/>
+      </w:pPr>
+      <w:r>
+        <w:separator/>
+      </w:r>
+    </w:p>
+  </w:endnote>
+  <w:endnote w:type="continuationSeparator" w:id="0">
+    <w:p>
+      <w:pPr>
+        <w:spacing w:after="0" w:line="240" w:lineRule="auto"/>
+      </w:pPr>
+      <w:r>
+        <w:continuationSeparator/>
+      </w:r>
+    </w:p>
+  </w:endnote>
+</w:endnotes>
+</file>
+
+<file path=word/footnotes.xml><?xml version="1.0" encoding="utf-8"?>
+<w:footnotes xmlns:wpc="http://schemas.microsoft.com/office/word/2010/wordprocessingCanvas" xmlns:cx="http://schemas.microsoft.com/office/drawing/2014/chartex" xmlns:cx1="http://schemas.microsoft.com/office/drawing/2015/9/8/chartex" xmlns:mc="http://schemas.openxmlformats.org/markup-compatibility/2006" xmlns:o="urn:schemas-microsoft-com:office:office" xmlns:r="http://schemas.openxmlformats.org/officeDocument/2006/relationships" xmlns:m="http://schemas.openxmlformats.org/officeDocument/2006/math" xmlns:v="urn:schemas-microsoft-com:vml" xmlns:wp14="http://schemas.microsoft.com/office/word/2010/wordprocessingDrawing" xmlns:wp="http://schemas.openxmlformats.org/drawingml/2006/wordprocessingDrawing" xmlns:w10="urn:schemas-microsoft-com:office:word" xmlns:w="http://schemas.openxmlformats.org/wordprocessingml/2006/main" xmlns:w14="http://schemas.microsoft.com/office/word/2010/wordml" xmlns:w15="http://schemas.microsoft.com/office/word/2012/wordml" xmlns:w16se="http://schemas.microsoft.com/office/word/2015/wordml/symex" xmlns:wpg="http://schemas.microsoft.com/office/word/2010/wordprocessingGroup" xmlns:wpi="http://schemas.microsoft.com/office/word/2010/wordprocessingInk" xmlns:wne="http://schemas.microsoft.com/office/word/2006/wordml" xmlns:wps="http://schemas.microsoft.com/office/word/2010/wordprocessingShape" mc:Ignorable="w14 w15 w16se wp14">
+  <w:footnote w:type="separator" w:id="-1">
+    <w:p>
+      <w:pPr>
+        <w:spacing w:after="0" w:line="240" w:lineRule="auto"/>
+      </w:pPr>
+      <w:r>
+        <w:separator/>
+      </w:r>
+    </w:p>
+  </w:footnote>
+  <w:footnote w:type="continuationSeparator" w:id="0">
+    <w:p>
+      <w:pPr>
+        <w:spacing w:after="0" w:line="240" w:lineRule="auto"/>
+      </w:pPr>
+      <w:r>
+        <w:continuationSeparator/>
+      </w:r>
+    </w:p>
+  </w:footnote>
+</w:footnotes>
+</file>
+
+<file path=word/numbering.xml><?xml version="1.0" encoding="utf-8"?>
+<w:numbering xmlns:wpc="http://schemas.microsoft.com/office/word/2010/wordprocessingCanvas" xmlns:cx="http://schemas.microsoft.com/office/drawing/2014/chartex" xmlns:cx1="http://schemas.microsoft.com/office/drawing/2015/9/8/chartex" xmlns:mc="http://schemas.openxmlformats.org/markup-compatibility/2006" xmlns:o="urn:schemas-microsoft-com:office:office" xmlns:r="http://schemas.openxmlformats.org/officeDocument/2006/relationships" xmlns:m="http://schemas.openxmlformats.org/officeDocument/2006/math" xmlns:v="urn:schemas-microsoft-com:vml" xmlns:wp14="http://schemas.microsoft.com/office/word/2010/wordprocessingDrawing" xmlns:wp="http://schemas.openxmlformats.org/drawingml/2006/wordprocessingDrawing" xmlns:w10="urn:schemas-microsoft-com:office:word" xmlns:w="http://schemas.openxmlformats.org/wordprocessingml/2006/main" xmlns:w14="http://schemas.microsoft.com/office/word/2010/wordml" xmlns:w15="http://schemas.microsoft.com/office/word/2012/wordml" xmlns:w16se="http://schemas.microsoft.com/office/word/2015/wordml/symex" xmlns:wpg="http://schemas.microsoft.com/office/word/2010/wordprocessingGroup" xmlns:wpi="http://schemas.microsoft.com/office/word/2010/wordprocessingInk" xmlns:wne="http://schemas.microsoft.com/office/word/2006/wordml" xmlns:wps="http://schemas.microsoft.com/office/word/2010/wordprocessingShape" mc:Ignorable="w14 w15 w16se wp14">
+  <w:abstractNum w:abstractNumId="0" w15:restartNumberingAfterBreak="0">
+    <w:nsid w:val="6AC842B4"/>
+    <w:multiLevelType w:val="multilevel"/>
+    <w:tmpl w:val="679649FC"/>
+    <w:lvl w:ilvl="0">
+      <w:start w:val="1"/>
+      <w:numFmt w:val="decimal"/>
+      <w:pStyle w:val="Heading1"/>
+      <w:lvlText w:val="%1."/>
+      <w:lvlJc w:val="left"/>
+      <w:pPr>
+        <w:ind w:left="432" w:hanging="432"/>
+      </w:pPr>
+      <w:rPr>
+        <w:rFonts w:asciiTheme="majorHAnsi" w:hAnsiTheme="majorHAnsi" w:hint="default"/>
+      </w:rPr>
+    </w:lvl>
+    <w:lvl w:ilvl="1">
+      <w:start w:val="1"/>
+      <w:numFmt w:val="decimal"/>
+      <w:pStyle w:val="Heading2"/>
+      <w:lvlText w:val="%1.%2."/>
+      <w:lvlJc w:val="left"/>
+      <w:pPr>
+        <w:ind w:left="576" w:hanging="576"/>
+      </w:pPr>
+      <w:rPr>
+        <w:rFonts w:hint="default"/>
+      </w:rPr>
+    </w:lvl>
+    <w:lvl w:ilvl="2">
+      <w:start w:val="1"/>
+      <w:numFmt w:val="decimal"/>
+      <w:pStyle w:val="Heading3"/>
+      <w:lvlText w:val="%1.%2.%3."/>
+      <w:lvlJc w:val="left"/>
+      <w:pPr>
+        <w:ind w:left="720" w:hanging="720"/>
+      </w:pPr>
+      <w:rPr>
+        <w:rFonts w:hint="default"/>
+      </w:rPr>
+    </w:lvl>
+    <w:lvl w:ilvl="3">
+      <w:start w:val="1"/>
+      <w:numFmt w:val="decimal"/>
+      <w:pStyle w:val="Heading4"/>
+      <w:lvlText w:val="%1.%2.%3.%4."/>
+      <w:lvlJc w:val="left"/>
+      <w:pPr>
+        <w:ind w:left="864" w:hanging="864"/>
+      </w:pPr>
+      <w:rPr>
+        <w:rFonts w:hint="default"/>
+      </w:rPr>
+    </w:lvl>
+    <w:lvl w:ilvl="4">
+      <w:start w:val="1"/>
+      <w:numFmt w:val="decimal"/>
+      <w:pStyle w:val="Heading5"/>
+      <w:lvlText w:val="%1.%2.%3.%4.%5."/>
+      <w:lvlJc w:val="left"/>
+      <w:pPr>
+        <w:ind w:left="1008" w:hanging="1008"/>
+      </w:pPr>
+      <w:rPr>
+        <w:rFonts w:hint="default"/>
+      </w:rPr>
+    </w:lvl>
+    <w:lvl w:ilvl="5">
+      <w:start w:val="1"/>
+      <w:numFmt w:val="decimal"/>
+      <w:pStyle w:val="Heading6"/>
+      <w:lvlText w:val="%1.%2.%3.%4.%5.%6"/>
+      <w:lvlJc w:val="left"/>
+      <w:pPr>
+        <w:ind w:left="1152" w:hanging="1152"/>
+      </w:pPr>
+      <w:rPr>
+        <w:rFonts w:hint="default"/>
+      </w:rPr>
+    </w:lvl>
+    <w:lvl w:ilvl="6">
+      <w:start w:val="1"/>
+      <w:numFmt w:val="decimal"/>
+      <w:pStyle w:val="Heading7"/>
+      <w:lvlText w:val="%1.%2.%3.%4.%5.%6.%7"/>
+      <w:lvlJc w:val="left"/>
+      <w:pPr>
+        <w:ind w:left="1296" w:hanging="1296"/>
+      </w:pPr>
+      <w:rPr>
+        <w:rFonts w:hint="default"/>
+      </w:rPr>
+    </w:lvl>
+    <w:lvl w:ilvl="7">
+      <w:start w:val="1"/>
+      <w:numFmt w:val="decimal"/>
+      <w:pStyle w:val="Heading8"/>
+      <w:lvlText w:val="%1.%2.%3.%4.%5.%6.%7.%8"/>
+      <w:lvlJc w:val="left"/>
+      <w:pPr>
+        <w:ind w:left="1440" w:hanging="1440"/>
+      </w:pPr>
+      <w:rPr>
+        <w:rFonts w:hint="default"/>
+      </w:rPr>
+    </w:lvl>
+    <w:lvl w:ilvl="8">
+      <w:start w:val="1"/>
+      <w:numFmt w:val="decimal"/>
+      <w:pStyle w:val="Heading9"/>
+      <w:lvlText w:val="%1.%2.%3.%4.%5.%6.%7.%8.%9"/>
+      <w:lvlJc w:val="left"/>
+      <w:pPr>
+        <w:ind w:left="1584" w:hanging="1584"/>
+      </w:pPr>
+      <w:rPr>
+        <w:rFonts w:hint="default"/>
+      </w:rPr>
+    </w:lvl>
+  </w:abstractNum>
+  <w:num w:numId="1">
+    <w:abstractNumId w:val="0"/>
+  </w:num>
+</w:numbering>
 </file>
 
 <file path=word/styles.xml><?xml version="1.0" encoding="utf-8"?>
@@ -499,10 +703,13 @@
     <w:link w:val="Heading1Char"/>
     <w:uiPriority w:val="9"/>
     <w:qFormat/>
-    <w:rsid w:val="000B7EC5"/>
+    <w:rsid w:val="008D607F"/>
     <w:pPr>
       <w:keepNext/>
       <w:keepLines/>
+      <w:numPr>
+        <w:numId w:val="1"/>
+      </w:numPr>
       <w:spacing w:before="240" w:after="0"/>
       <w:outlineLvl w:val="0"/>
     </w:pPr>
@@ -521,10 +728,14 @@
     <w:uiPriority w:val="9"/>
     <w:unhideWhenUsed/>
     <w:qFormat/>
-    <w:rsid w:val="000B7EC5"/>
+    <w:rsid w:val="002F4208"/>
     <w:pPr>
       <w:keepNext/>
       <w:keepLines/>
+      <w:numPr>
+        <w:ilvl w:val="1"/>
+        <w:numId w:val="1"/>
+      </w:numPr>
       <w:spacing w:before="40" w:after="0"/>
       <w:outlineLvl w:val="1"/>
     </w:pPr>
@@ -543,10 +754,14 @@
     <w:uiPriority w:val="9"/>
     <w:unhideWhenUsed/>
     <w:qFormat/>
-    <w:rsid w:val="000B7EC5"/>
+    <w:rsid w:val="002F4208"/>
     <w:pPr>
       <w:keepNext/>
       <w:keepLines/>
+      <w:numPr>
+        <w:ilvl w:val="2"/>
+        <w:numId w:val="1"/>
+      </w:numPr>
       <w:spacing w:before="40" w:after="0"/>
       <w:outlineLvl w:val="2"/>
     </w:pPr>
@@ -565,10 +780,14 @@
     <w:uiPriority w:val="9"/>
     <w:unhideWhenUsed/>
     <w:qFormat/>
-    <w:rsid w:val="000B7EC5"/>
+    <w:rsid w:val="002F4208"/>
     <w:pPr>
       <w:keepNext/>
       <w:keepLines/>
+      <w:numPr>
+        <w:ilvl w:val="3"/>
+        <w:numId w:val="1"/>
+      </w:numPr>
       <w:spacing w:before="40" w:after="0"/>
       <w:outlineLvl w:val="3"/>
     </w:pPr>
@@ -587,16 +806,128 @@
     <w:uiPriority w:val="9"/>
     <w:unhideWhenUsed/>
     <w:qFormat/>
-    <w:rsid w:val="000B7EC5"/>
+    <w:rsid w:val="002F4208"/>
     <w:pPr>
       <w:keepNext/>
       <w:keepLines/>
+      <w:numPr>
+        <w:ilvl w:val="4"/>
+        <w:numId w:val="1"/>
+      </w:numPr>
       <w:spacing w:before="40" w:after="0"/>
       <w:outlineLvl w:val="4"/>
     </w:pPr>
     <w:rPr>
       <w:rFonts w:asciiTheme="majorHAnsi" w:eastAsiaTheme="majorEastAsia" w:hAnsiTheme="majorHAnsi" w:cstheme="majorBidi"/>
       <w:color w:val="2E74B5" w:themeColor="accent1" w:themeShade="BF"/>
+    </w:rPr>
+  </w:style>
+  <w:style w:type="paragraph" w:styleId="Heading6">
+    <w:name w:val="heading 6"/>
+    <w:basedOn w:val="Normal"/>
+    <w:next w:val="Normal"/>
+    <w:link w:val="Heading6Char"/>
+    <w:uiPriority w:val="9"/>
+    <w:semiHidden/>
+    <w:unhideWhenUsed/>
+    <w:qFormat/>
+    <w:rsid w:val="002F4208"/>
+    <w:pPr>
+      <w:keepNext/>
+      <w:keepLines/>
+      <w:numPr>
+        <w:ilvl w:val="5"/>
+        <w:numId w:val="1"/>
+      </w:numPr>
+      <w:spacing w:before="40" w:after="0"/>
+      <w:outlineLvl w:val="5"/>
+    </w:pPr>
+    <w:rPr>
+      <w:rFonts w:asciiTheme="majorHAnsi" w:eastAsiaTheme="majorEastAsia" w:hAnsiTheme="majorHAnsi" w:cstheme="majorBidi"/>
+      <w:color w:val="1F4D78" w:themeColor="accent1" w:themeShade="7F"/>
+    </w:rPr>
+  </w:style>
+  <w:style w:type="paragraph" w:styleId="Heading7">
+    <w:name w:val="heading 7"/>
+    <w:basedOn w:val="Normal"/>
+    <w:next w:val="Normal"/>
+    <w:link w:val="Heading7Char"/>
+    <w:uiPriority w:val="9"/>
+    <w:semiHidden/>
+    <w:unhideWhenUsed/>
+    <w:qFormat/>
+    <w:rsid w:val="002F4208"/>
+    <w:pPr>
+      <w:keepNext/>
+      <w:keepLines/>
+      <w:numPr>
+        <w:ilvl w:val="6"/>
+        <w:numId w:val="1"/>
+      </w:numPr>
+      <w:spacing w:before="40" w:after="0"/>
+      <w:outlineLvl w:val="6"/>
+    </w:pPr>
+    <w:rPr>
+      <w:rFonts w:asciiTheme="majorHAnsi" w:eastAsiaTheme="majorEastAsia" w:hAnsiTheme="majorHAnsi" w:cstheme="majorBidi"/>
+      <w:i/>
+      <w:iCs/>
+      <w:color w:val="1F4D78" w:themeColor="accent1" w:themeShade="7F"/>
+    </w:rPr>
+  </w:style>
+  <w:style w:type="paragraph" w:styleId="Heading8">
+    <w:name w:val="heading 8"/>
+    <w:basedOn w:val="Normal"/>
+    <w:next w:val="Normal"/>
+    <w:link w:val="Heading8Char"/>
+    <w:uiPriority w:val="9"/>
+    <w:semiHidden/>
+    <w:unhideWhenUsed/>
+    <w:qFormat/>
+    <w:rsid w:val="002F4208"/>
+    <w:pPr>
+      <w:keepNext/>
+      <w:keepLines/>
+      <w:numPr>
+        <w:ilvl w:val="7"/>
+        <w:numId w:val="1"/>
+      </w:numPr>
+      <w:spacing w:before="40" w:after="0"/>
+      <w:outlineLvl w:val="7"/>
+    </w:pPr>
+    <w:rPr>
+      <w:rFonts w:asciiTheme="majorHAnsi" w:eastAsiaTheme="majorEastAsia" w:hAnsiTheme="majorHAnsi" w:cstheme="majorBidi"/>
+      <w:color w:val="272727" w:themeColor="text1" w:themeTint="D8"/>
+      <w:sz w:val="21"/>
+      <w:szCs w:val="21"/>
+    </w:rPr>
+  </w:style>
+  <w:style w:type="paragraph" w:styleId="Heading9">
+    <w:name w:val="heading 9"/>
+    <w:basedOn w:val="Normal"/>
+    <w:next w:val="Normal"/>
+    <w:link w:val="Heading9Char"/>
+    <w:uiPriority w:val="9"/>
+    <w:semiHidden/>
+    <w:unhideWhenUsed/>
+    <w:qFormat/>
+    <w:rsid w:val="002F4208"/>
+    <w:pPr>
+      <w:keepNext/>
+      <w:keepLines/>
+      <w:numPr>
+        <w:ilvl w:val="8"/>
+        <w:numId w:val="1"/>
+      </w:numPr>
+      <w:spacing w:before="40" w:after="0"/>
+      <w:outlineLvl w:val="8"/>
+    </w:pPr>
+    <w:rPr>
+      <w:rFonts w:asciiTheme="majorHAnsi" w:eastAsiaTheme="majorEastAsia" w:hAnsiTheme="majorHAnsi" w:cstheme="majorBidi"/>
+      <w:i/>
+      <w:iCs/>
+      <w:color w:val="272727" w:themeColor="text1" w:themeTint="D8"/>
+      <w:sz w:val="21"/>
+      <w:szCs w:val="21"/>
     </w:rPr>
   </w:style>
   <w:style w:type="character" w:default="1" w:styleId="DefaultParagraphFont">
@@ -626,77 +957,188 @@
     <w:semiHidden/>
     <w:unhideWhenUsed/>
   </w:style>
+  <w:style w:type="paragraph" w:styleId="ListParagraph">
+    <w:name w:val="List Paragraph"/>
+    <w:basedOn w:val="Normal"/>
+    <w:uiPriority w:val="34"/>
+    <w:qFormat/>
+    <w:rsid w:val="002F4208"/>
+    <w:pPr>
+      <w:ind w:left="720"/>
+      <w:contextualSpacing/>
+    </w:pPr>
+  </w:style>
+  <w:style w:type="character" w:customStyle="1" w:styleId="Heading1Char">
+    <w:name w:val="Heading 1 Char"/>
+    <w:basedOn w:val="DefaultParagraphFont"/>
+    <w:link w:val="Heading1"/>
+    <w:uiPriority w:val="9"/>
+    <w:rsid w:val="008D607F"/>
+    <w:rPr>
+      <w:rFonts w:asciiTheme="majorHAnsi" w:eastAsiaTheme="majorEastAsia" w:hAnsiTheme="majorHAnsi" w:cstheme="majorBidi"/>
+      <w:color w:val="2E74B5" w:themeColor="accent1" w:themeShade="BF"/>
+      <w:sz w:val="32"/>
+      <w:szCs w:val="32"/>
+    </w:rPr>
+  </w:style>
+  <w:style w:type="character" w:customStyle="1" w:styleId="Heading2Char">
+    <w:name w:val="Heading 2 Char"/>
+    <w:basedOn w:val="DefaultParagraphFont"/>
+    <w:link w:val="Heading2"/>
+    <w:uiPriority w:val="9"/>
+    <w:rsid w:val="002F4208"/>
+    <w:rPr>
+      <w:rFonts w:asciiTheme="majorHAnsi" w:eastAsiaTheme="majorEastAsia" w:hAnsiTheme="majorHAnsi" w:cstheme="majorBidi"/>
+      <w:color w:val="2E74B5" w:themeColor="accent1" w:themeShade="BF"/>
+      <w:sz w:val="26"/>
+      <w:szCs w:val="26"/>
+    </w:rPr>
+  </w:style>
+  <w:style w:type="character" w:customStyle="1" w:styleId="Heading3Char">
+    <w:name w:val="Heading 3 Char"/>
+    <w:basedOn w:val="DefaultParagraphFont"/>
+    <w:link w:val="Heading3"/>
+    <w:uiPriority w:val="9"/>
+    <w:rsid w:val="002F4208"/>
+    <w:rPr>
+      <w:rFonts w:asciiTheme="majorHAnsi" w:eastAsiaTheme="majorEastAsia" w:hAnsiTheme="majorHAnsi" w:cstheme="majorBidi"/>
+      <w:color w:val="1F4D78" w:themeColor="accent1" w:themeShade="7F"/>
+      <w:sz w:val="24"/>
+      <w:szCs w:val="24"/>
+    </w:rPr>
+  </w:style>
+  <w:style w:type="character" w:customStyle="1" w:styleId="Heading4Char">
+    <w:name w:val="Heading 4 Char"/>
+    <w:basedOn w:val="DefaultParagraphFont"/>
+    <w:link w:val="Heading4"/>
+    <w:uiPriority w:val="9"/>
+    <w:rsid w:val="002F4208"/>
+    <w:rPr>
+      <w:rFonts w:asciiTheme="majorHAnsi" w:eastAsiaTheme="majorEastAsia" w:hAnsiTheme="majorHAnsi" w:cstheme="majorBidi"/>
+      <w:i/>
+      <w:iCs/>
+      <w:color w:val="2E74B5" w:themeColor="accent1" w:themeShade="BF"/>
+    </w:rPr>
+  </w:style>
+  <w:style w:type="character" w:customStyle="1" w:styleId="Heading5Char">
+    <w:name w:val="Heading 5 Char"/>
+    <w:basedOn w:val="DefaultParagraphFont"/>
+    <w:link w:val="Heading5"/>
+    <w:uiPriority w:val="9"/>
+    <w:rsid w:val="002F4208"/>
+    <w:rPr>
+      <w:rFonts w:asciiTheme="majorHAnsi" w:eastAsiaTheme="majorEastAsia" w:hAnsiTheme="majorHAnsi" w:cstheme="majorBidi"/>
+      <w:color w:val="2E74B5" w:themeColor="accent1" w:themeShade="BF"/>
+    </w:rPr>
+  </w:style>
+  <w:style w:type="character" w:customStyle="1" w:styleId="Heading6Char">
+    <w:name w:val="Heading 6 Char"/>
+    <w:basedOn w:val="DefaultParagraphFont"/>
+    <w:link w:val="Heading6"/>
+    <w:uiPriority w:val="9"/>
+    <w:semiHidden/>
+    <w:rsid w:val="002F4208"/>
+    <w:rPr>
+      <w:rFonts w:asciiTheme="majorHAnsi" w:eastAsiaTheme="majorEastAsia" w:hAnsiTheme="majorHAnsi" w:cstheme="majorBidi"/>
+      <w:color w:val="1F4D78" w:themeColor="accent1" w:themeShade="7F"/>
+    </w:rPr>
+  </w:style>
+  <w:style w:type="character" w:customStyle="1" w:styleId="Heading7Char">
+    <w:name w:val="Heading 7 Char"/>
+    <w:basedOn w:val="DefaultParagraphFont"/>
+    <w:link w:val="Heading7"/>
+    <w:uiPriority w:val="9"/>
+    <w:semiHidden/>
+    <w:rsid w:val="002F4208"/>
+    <w:rPr>
+      <w:rFonts w:asciiTheme="majorHAnsi" w:eastAsiaTheme="majorEastAsia" w:hAnsiTheme="majorHAnsi" w:cstheme="majorBidi"/>
+      <w:i/>
+      <w:iCs/>
+      <w:color w:val="1F4D78" w:themeColor="accent1" w:themeShade="7F"/>
+    </w:rPr>
+  </w:style>
+  <w:style w:type="character" w:customStyle="1" w:styleId="Heading8Char">
+    <w:name w:val="Heading 8 Char"/>
+    <w:basedOn w:val="DefaultParagraphFont"/>
+    <w:link w:val="Heading8"/>
+    <w:uiPriority w:val="9"/>
+    <w:semiHidden/>
+    <w:rsid w:val="002F4208"/>
+    <w:rPr>
+      <w:rFonts w:asciiTheme="majorHAnsi" w:eastAsiaTheme="majorEastAsia" w:hAnsiTheme="majorHAnsi" w:cstheme="majorBidi"/>
+      <w:color w:val="272727" w:themeColor="text1" w:themeTint="D8"/>
+      <w:sz w:val="21"/>
+      <w:szCs w:val="21"/>
+    </w:rPr>
+  </w:style>
+  <w:style w:type="character" w:customStyle="1" w:styleId="Heading9Char">
+    <w:name w:val="Heading 9 Char"/>
+    <w:basedOn w:val="DefaultParagraphFont"/>
+    <w:link w:val="Heading9"/>
+    <w:uiPriority w:val="9"/>
+    <w:semiHidden/>
+    <w:rsid w:val="002F4208"/>
+    <w:rPr>
+      <w:rFonts w:asciiTheme="majorHAnsi" w:eastAsiaTheme="majorEastAsia" w:hAnsiTheme="majorHAnsi" w:cstheme="majorBidi"/>
+      <w:i/>
+      <w:iCs/>
+      <w:color w:val="272727" w:themeColor="text1" w:themeTint="D8"/>
+      <w:sz w:val="21"/>
+      <w:szCs w:val="21"/>
+    </w:rPr>
+  </w:style>
+  <w:style w:type="paragraph" w:styleId="Header">
+    <w:name w:val="header"/>
+    <w:basedOn w:val="Normal"/>
+    <w:link w:val="HeaderChar"/>
+    <w:uiPriority w:val="99"/>
+    <w:unhideWhenUsed/>
+    <w:rsid w:val="002F4208"/>
+    <w:pPr>
+      <w:tabs>
+        <w:tab w:val="center" w:pos="4677"/>
+        <w:tab w:val="right" w:pos="9355"/>
+      </w:tabs>
+      <w:spacing w:after="0" w:line="240" w:lineRule="auto"/>
+    </w:pPr>
+  </w:style>
+  <w:style w:type="character" w:customStyle="1" w:styleId="HeaderChar">
+    <w:name w:val="Header Char"/>
+    <w:basedOn w:val="DefaultParagraphFont"/>
+    <w:link w:val="Header"/>
+    <w:uiPriority w:val="99"/>
+    <w:rsid w:val="002F4208"/>
+  </w:style>
+  <w:style w:type="paragraph" w:styleId="Footer">
+    <w:name w:val="footer"/>
+    <w:basedOn w:val="Normal"/>
+    <w:link w:val="FooterChar"/>
+    <w:uiPriority w:val="99"/>
+    <w:unhideWhenUsed/>
+    <w:rsid w:val="002F4208"/>
+    <w:pPr>
+      <w:tabs>
+        <w:tab w:val="center" w:pos="4677"/>
+        <w:tab w:val="right" w:pos="9355"/>
+      </w:tabs>
+      <w:spacing w:after="0" w:line="240" w:lineRule="auto"/>
+    </w:pPr>
+  </w:style>
+  <w:style w:type="character" w:customStyle="1" w:styleId="FooterChar">
+    <w:name w:val="Footer Char"/>
+    <w:basedOn w:val="DefaultParagraphFont"/>
+    <w:link w:val="Footer"/>
+    <w:uiPriority w:val="99"/>
+    <w:rsid w:val="002F4208"/>
+  </w:style>
   <w:style w:type="paragraph" w:styleId="NoSpacing">
     <w:name w:val="No Spacing"/>
     <w:uiPriority w:val="1"/>
     <w:qFormat/>
-    <w:rsid w:val="000B7EC5"/>
+    <w:rsid w:val="002F4208"/>
     <w:pPr>
       <w:spacing w:after="0" w:line="240" w:lineRule="auto"/>
     </w:pPr>
-  </w:style>
-  <w:style w:type="character" w:customStyle="1" w:styleId="Heading1Char">
-    <w:name w:val="Heading 1 Char"/>
-    <w:basedOn w:val="DefaultParagraphFont"/>
-    <w:link w:val="Heading1"/>
-    <w:uiPriority w:val="9"/>
-    <w:rsid w:val="000B7EC5"/>
-    <w:rPr>
-      <w:rFonts w:asciiTheme="majorHAnsi" w:eastAsiaTheme="majorEastAsia" w:hAnsiTheme="majorHAnsi" w:cstheme="majorBidi"/>
-      <w:color w:val="2E74B5" w:themeColor="accent1" w:themeShade="BF"/>
-      <w:sz w:val="32"/>
-      <w:szCs w:val="32"/>
-    </w:rPr>
-  </w:style>
-  <w:style w:type="character" w:customStyle="1" w:styleId="Heading2Char">
-    <w:name w:val="Heading 2 Char"/>
-    <w:basedOn w:val="DefaultParagraphFont"/>
-    <w:link w:val="Heading2"/>
-    <w:uiPriority w:val="9"/>
-    <w:rsid w:val="000B7EC5"/>
-    <w:rPr>
-      <w:rFonts w:asciiTheme="majorHAnsi" w:eastAsiaTheme="majorEastAsia" w:hAnsiTheme="majorHAnsi" w:cstheme="majorBidi"/>
-      <w:color w:val="2E74B5" w:themeColor="accent1" w:themeShade="BF"/>
-      <w:sz w:val="26"/>
-      <w:szCs w:val="26"/>
-    </w:rPr>
-  </w:style>
-  <w:style w:type="character" w:customStyle="1" w:styleId="Heading3Char">
-    <w:name w:val="Heading 3 Char"/>
-    <w:basedOn w:val="DefaultParagraphFont"/>
-    <w:link w:val="Heading3"/>
-    <w:uiPriority w:val="9"/>
-    <w:rsid w:val="000B7EC5"/>
-    <w:rPr>
-      <w:rFonts w:asciiTheme="majorHAnsi" w:eastAsiaTheme="majorEastAsia" w:hAnsiTheme="majorHAnsi" w:cstheme="majorBidi"/>
-      <w:color w:val="1F4D78" w:themeColor="accent1" w:themeShade="7F"/>
-      <w:sz w:val="24"/>
-      <w:szCs w:val="24"/>
-    </w:rPr>
-  </w:style>
-  <w:style w:type="character" w:customStyle="1" w:styleId="Heading4Char">
-    <w:name w:val="Heading 4 Char"/>
-    <w:basedOn w:val="DefaultParagraphFont"/>
-    <w:link w:val="Heading4"/>
-    <w:uiPriority w:val="9"/>
-    <w:rsid w:val="000B7EC5"/>
-    <w:rPr>
-      <w:rFonts w:asciiTheme="majorHAnsi" w:eastAsiaTheme="majorEastAsia" w:hAnsiTheme="majorHAnsi" w:cstheme="majorBidi"/>
-      <w:i/>
-      <w:iCs/>
-      <w:color w:val="2E74B5" w:themeColor="accent1" w:themeShade="BF"/>
-    </w:rPr>
-  </w:style>
-  <w:style w:type="character" w:customStyle="1" w:styleId="Heading5Char">
-    <w:name w:val="Heading 5 Char"/>
-    <w:basedOn w:val="DefaultParagraphFont"/>
-    <w:link w:val="Heading5"/>
-    <w:uiPriority w:val="9"/>
-    <w:rsid w:val="000B7EC5"/>
-    <w:rPr>
-      <w:rFonts w:asciiTheme="majorHAnsi" w:eastAsiaTheme="majorEastAsia" w:hAnsiTheme="majorHAnsi" w:cstheme="majorBidi"/>
-      <w:color w:val="2E74B5" w:themeColor="accent1" w:themeShade="BF"/>
-    </w:rPr>
   </w:style>
 </w:styles>
 </file>

</xml_diff>